<commit_message>
Update to Version 23.8.
</commit_message>
<xml_diff>
--- a/BlueFire API Issue Report.docx
+++ b/BlueFire API Issue Report.docx
@@ -102,383 +102,416 @@
         </w:numPr>
       </w:pPr>
       <w:r>
-        <w:t>Email a</w:t>
+        <w:t>Email address</w:t>
+      </w:r>
+    </w:p>
+    <w:p>
+      <w:pPr>
+        <w:pStyle w:val="ListParagraph"/>
+        <w:numPr>
+          <w:ilvl w:val="1"/>
+          <w:numId w:val="1"/>
+        </w:numPr>
+      </w:pPr>
+      <w:r>
+        <w:t>Phone number</w:t>
+      </w:r>
+    </w:p>
+    <w:p>
+      <w:pPr>
+        <w:pStyle w:val="ListParagraph"/>
+        <w:numPr>
+          <w:ilvl w:val="0"/>
+          <w:numId w:val="1"/>
+        </w:numPr>
+      </w:pPr>
+      <w:r>
+        <w:t>API Version</w:t>
+      </w:r>
+    </w:p>
+    <w:p>
+      <w:pPr>
+        <w:pStyle w:val="ListParagraph"/>
+        <w:numPr>
+          <w:ilvl w:val="1"/>
+          <w:numId w:val="1"/>
+        </w:numPr>
+      </w:pPr>
+      <w:r>
+        <w:t xml:space="preserve">Android </w:t>
+      </w:r>
+      <w:proofErr w:type="spellStart"/>
+      <w:r>
+        <w:t>xx.x</w:t>
+      </w:r>
+      <w:proofErr w:type="spellEnd"/>
+    </w:p>
+    <w:p>
+      <w:pPr>
+        <w:pStyle w:val="ListParagraph"/>
+        <w:numPr>
+          <w:ilvl w:val="1"/>
+          <w:numId w:val="1"/>
+        </w:numPr>
+      </w:pPr>
+      <w:r>
+        <w:t xml:space="preserve">Xamarin </w:t>
+      </w:r>
+      <w:proofErr w:type="spellStart"/>
+      <w:r>
+        <w:t>xx.x</w:t>
+      </w:r>
+      <w:proofErr w:type="spellEnd"/>
+    </w:p>
+    <w:p>
+      <w:pPr>
+        <w:pStyle w:val="ListParagraph"/>
+        <w:numPr>
+          <w:ilvl w:val="0"/>
+          <w:numId w:val="1"/>
+        </w:numPr>
+      </w:pPr>
+      <w:r>
+        <w:t>Adapter Firmware Version</w:t>
+      </w:r>
+    </w:p>
+    <w:p>
+      <w:pPr>
+        <w:pStyle w:val="ListParagraph"/>
+        <w:numPr>
+          <w:ilvl w:val="1"/>
+          <w:numId w:val="1"/>
+        </w:numPr>
+      </w:pPr>
+      <w:r>
+        <w:t>3.1.x</w:t>
+      </w:r>
+    </w:p>
+    <w:p>
+      <w:pPr>
+        <w:pStyle w:val="ListParagraph"/>
+        <w:numPr>
+          <w:ilvl w:val="1"/>
+          <w:numId w:val="1"/>
+        </w:numPr>
+      </w:pPr>
+      <w:r>
+        <w:t>2.1.x</w:t>
+      </w:r>
+    </w:p>
+    <w:p>
+      <w:pPr>
+        <w:pStyle w:val="ListParagraph"/>
+        <w:numPr>
+          <w:ilvl w:val="1"/>
+          <w:numId w:val="1"/>
+        </w:numPr>
+      </w:pPr>
+      <w:r>
+        <w:t>1.1.x</w:t>
+      </w:r>
+    </w:p>
+    <w:p>
+      <w:pPr>
+        <w:pStyle w:val="ListParagraph"/>
+        <w:numPr>
+          <w:ilvl w:val="0"/>
+          <w:numId w:val="1"/>
+        </w:numPr>
+      </w:pPr>
+      <w:r>
+        <w:t>Adapter Hardware Version</w:t>
+      </w:r>
+    </w:p>
+    <w:p>
+      <w:pPr>
+        <w:pStyle w:val="ListParagraph"/>
+        <w:numPr>
+          <w:ilvl w:val="1"/>
+          <w:numId w:val="1"/>
+        </w:numPr>
+      </w:pPr>
+      <w:r>
+        <w:t>9 Pin</w:t>
+      </w:r>
+    </w:p>
+    <w:p>
+      <w:pPr>
+        <w:pStyle w:val="ListParagraph"/>
+        <w:numPr>
+          <w:ilvl w:val="1"/>
+          <w:numId w:val="1"/>
+        </w:numPr>
+      </w:pPr>
+      <w:r>
+        <w:t>6 Pin</w:t>
+      </w:r>
+    </w:p>
+    <w:p>
+      <w:pPr>
+        <w:pStyle w:val="ListParagraph"/>
+        <w:numPr>
+          <w:ilvl w:val="1"/>
+          <w:numId w:val="1"/>
+        </w:numPr>
+      </w:pPr>
+      <w:r>
+        <w:t>Both</w:t>
+      </w:r>
+    </w:p>
+    <w:p>
+      <w:pPr>
+        <w:pStyle w:val="ListParagraph"/>
+        <w:numPr>
+          <w:ilvl w:val="0"/>
+          <w:numId w:val="1"/>
+        </w:numPr>
+      </w:pPr>
+      <w:r>
+        <w:t>Truck/Vehicle Info</w:t>
+      </w:r>
+      <w:r>
+        <w:t xml:space="preserve"> (list specific if</w:t>
+      </w:r>
+      <w:r>
+        <w:t xml:space="preserve"> applicable)</w:t>
+      </w:r>
+    </w:p>
+    <w:p>
+      <w:pPr>
+        <w:pStyle w:val="ListParagraph"/>
+        <w:numPr>
+          <w:ilvl w:val="1"/>
+          <w:numId w:val="1"/>
+        </w:numPr>
+      </w:pPr>
+      <w:r>
+        <w:t>Year</w:t>
+      </w:r>
+    </w:p>
+    <w:p>
+      <w:pPr>
+        <w:pStyle w:val="ListParagraph"/>
+        <w:numPr>
+          <w:ilvl w:val="1"/>
+          <w:numId w:val="1"/>
+        </w:numPr>
+      </w:pPr>
+      <w:r>
+        <w:t>Make</w:t>
+      </w:r>
+    </w:p>
+    <w:p>
+      <w:pPr>
+        <w:pStyle w:val="ListParagraph"/>
+        <w:numPr>
+          <w:ilvl w:val="1"/>
+          <w:numId w:val="1"/>
+        </w:numPr>
+      </w:pPr>
+      <w:r>
+        <w:t>Model</w:t>
+      </w:r>
+    </w:p>
+    <w:p>
+      <w:pPr>
+        <w:pStyle w:val="ListParagraph"/>
+        <w:numPr>
+          <w:ilvl w:val="1"/>
+          <w:numId w:val="1"/>
+        </w:numPr>
+      </w:pPr>
+      <w:r>
+        <w:t>VIN (if available)</w:t>
+      </w:r>
+    </w:p>
+    <w:p>
+      <w:pPr>
+        <w:pStyle w:val="ListParagraph"/>
+        <w:numPr>
+          <w:ilvl w:val="0"/>
+          <w:numId w:val="1"/>
+        </w:numPr>
+      </w:pPr>
+      <w:r>
+        <w:t>Log File</w:t>
+      </w:r>
+    </w:p>
+    <w:p>
+      <w:pPr>
+        <w:pStyle w:val="ListParagraph"/>
+        <w:numPr>
+          <w:ilvl w:val="1"/>
+          <w:numId w:val="1"/>
+        </w:numPr>
+      </w:pPr>
+      <w:r>
+        <w:t xml:space="preserve">A log file of the </w:t>
+      </w:r>
+      <w:r>
+        <w:t xml:space="preserve">API </w:t>
+      </w:r>
+      <w:r>
+        <w:t xml:space="preserve">and Adapter </w:t>
+      </w:r>
+      <w:r>
+        <w:t>messages</w:t>
+      </w:r>
+      <w:r>
+        <w:t xml:space="preserve"> is crucial to helping determine the cause of the issue.</w:t>
+      </w:r>
+    </w:p>
+    <w:p>
+      <w:pPr>
+        <w:pStyle w:val="ListParagraph"/>
+        <w:numPr>
+          <w:ilvl w:val="0"/>
+          <w:numId w:val="1"/>
+        </w:numPr>
+      </w:pPr>
+      <w:r>
+        <w:t>Detail Description</w:t>
+      </w:r>
+    </w:p>
+    <w:p>
+      <w:pPr>
+        <w:pStyle w:val="ListParagraph"/>
+        <w:numPr>
+          <w:ilvl w:val="1"/>
+          <w:numId w:val="1"/>
+        </w:numPr>
+      </w:pPr>
+      <w:r>
+        <w:t>Give a very detail description of the issue</w:t>
+      </w:r>
+      <w:r>
+        <w:t xml:space="preserve"> including timeline steps</w:t>
+      </w:r>
+      <w:r>
+        <w:t>. The more information that can be provided the better chance there is to discover the cause.</w:t>
+      </w:r>
+    </w:p>
+    <w:p>
+      <w:pPr>
+        <w:pStyle w:val="ListParagraph"/>
+        <w:numPr>
+          <w:ilvl w:val="0"/>
+          <w:numId w:val="1"/>
+        </w:numPr>
+      </w:pPr>
+      <w:r>
+        <w:t>Steps to Replicate</w:t>
+      </w:r>
+    </w:p>
+    <w:p>
+      <w:pPr>
+        <w:pStyle w:val="ListParagraph"/>
+        <w:numPr>
+          <w:ilvl w:val="1"/>
+          <w:numId w:val="1"/>
+        </w:numPr>
+      </w:pPr>
+      <w:r>
+        <w:t>Provide steps to replicate the issue so potential resolutions can be tested and verified. Include both simulator and real life replication</w:t>
+      </w:r>
+      <w:r>
+        <w:t xml:space="preserve"> steps</w:t>
+      </w:r>
+      <w:r>
+        <w:t>.</w:t>
+      </w:r>
+    </w:p>
+    <w:p>
+      <w:pPr>
+        <w:pStyle w:val="ListParagraph"/>
+        <w:numPr>
+          <w:ilvl w:val="0"/>
+          <w:numId w:val="1"/>
+        </w:numPr>
+      </w:pPr>
+      <w:r>
+        <w:t>Attempted Resolution</w:t>
+      </w:r>
+    </w:p>
+    <w:p>
+      <w:pPr>
+        <w:pStyle w:val="ListParagraph"/>
+        <w:numPr>
+          <w:ilvl w:val="1"/>
+          <w:numId w:val="1"/>
+        </w:numPr>
+      </w:pPr>
+      <w:r>
+        <w:t>Describe any attempts to resolve the issue, both successfully and unsuccessful</w:t>
+      </w:r>
+      <w:r>
+        <w:t>ly</w:t>
+      </w:r>
+      <w:r>
+        <w:t>.</w:t>
+      </w:r>
+    </w:p>
+    <w:p>
+      <w:pPr>
+        <w:pStyle w:val="ListParagraph"/>
+        <w:numPr>
+          <w:ilvl w:val="0"/>
+          <w:numId w:val="1"/>
+        </w:numPr>
+      </w:pPr>
+      <w:r>
+        <w:t>Workarounds</w:t>
+      </w:r>
+    </w:p>
+    <w:p>
+      <w:pPr>
+        <w:pStyle w:val="ListParagraph"/>
+        <w:numPr>
+          <w:ilvl w:val="1"/>
+          <w:numId w:val="1"/>
+        </w:numPr>
+      </w:pPr>
+      <w:r>
+        <w:t>Describe any workarounds that bypass the issue.</w:t>
+      </w:r>
+    </w:p>
+    <w:p>
+      <w:pPr>
+        <w:pStyle w:val="ListParagraph"/>
+        <w:numPr>
+          <w:ilvl w:val="0"/>
+          <w:numId w:val="1"/>
+        </w:numPr>
+      </w:pPr>
+      <w:r>
+        <w:t>API Demo / BlueFire for Trucks</w:t>
+      </w:r>
+    </w:p>
+    <w:p>
+      <w:pPr>
+        <w:pStyle w:val="ListParagraph"/>
+        <w:numPr>
+          <w:ilvl w:val="1"/>
+          <w:numId w:val="1"/>
+        </w:numPr>
+      </w:pPr>
+      <w:r>
+        <w:t>Does the issue present itself in the API Demo and/or the BlueFire for Trucks app?</w:t>
+      </w:r>
+    </w:p>
+    <w:p>
+      <w:pPr>
+        <w:pStyle w:val="ListParagraph"/>
+        <w:numPr>
+          <w:ilvl w:val="1"/>
+          <w:numId w:val="1"/>
+        </w:numPr>
+      </w:pPr>
+      <w:r>
+        <w:t>If so, send the BlueFire for Trucks app’s Event Log (Settings/System/Send Event Log).</w:t>
       </w:r>
       <w:bookmarkStart w:id="0" w:name="_GoBack"/>
       <w:bookmarkEnd w:id="0"/>
-      <w:r>
-        <w:t>ddress</w:t>
-      </w:r>
-    </w:p>
-    <w:p>
-      <w:pPr>
-        <w:pStyle w:val="ListParagraph"/>
-        <w:numPr>
-          <w:ilvl w:val="1"/>
-          <w:numId w:val="1"/>
-        </w:numPr>
-      </w:pPr>
-      <w:r>
-        <w:t>Phone number</w:t>
-      </w:r>
-    </w:p>
-    <w:p>
-      <w:pPr>
-        <w:pStyle w:val="ListParagraph"/>
-        <w:numPr>
-          <w:ilvl w:val="0"/>
-          <w:numId w:val="1"/>
-        </w:numPr>
-      </w:pPr>
-      <w:r>
-        <w:t>API Version</w:t>
-      </w:r>
-    </w:p>
-    <w:p>
-      <w:pPr>
-        <w:pStyle w:val="ListParagraph"/>
-        <w:numPr>
-          <w:ilvl w:val="1"/>
-          <w:numId w:val="1"/>
-        </w:numPr>
-      </w:pPr>
-      <w:r>
-        <w:t xml:space="preserve">Android </w:t>
-      </w:r>
-      <w:proofErr w:type="spellStart"/>
-      <w:r>
-        <w:t>xx.x</w:t>
-      </w:r>
-      <w:proofErr w:type="spellEnd"/>
-    </w:p>
-    <w:p>
-      <w:pPr>
-        <w:pStyle w:val="ListParagraph"/>
-        <w:numPr>
-          <w:ilvl w:val="1"/>
-          <w:numId w:val="1"/>
-        </w:numPr>
-      </w:pPr>
-      <w:r>
-        <w:t xml:space="preserve">Xamarin </w:t>
-      </w:r>
-      <w:proofErr w:type="spellStart"/>
-      <w:r>
-        <w:t>xx.x</w:t>
-      </w:r>
-      <w:proofErr w:type="spellEnd"/>
-    </w:p>
-    <w:p>
-      <w:pPr>
-        <w:pStyle w:val="ListParagraph"/>
-        <w:numPr>
-          <w:ilvl w:val="0"/>
-          <w:numId w:val="1"/>
-        </w:numPr>
-      </w:pPr>
-      <w:r>
-        <w:t>Adapter Firmware Version</w:t>
-      </w:r>
-    </w:p>
-    <w:p>
-      <w:pPr>
-        <w:pStyle w:val="ListParagraph"/>
-        <w:numPr>
-          <w:ilvl w:val="1"/>
-          <w:numId w:val="1"/>
-        </w:numPr>
-      </w:pPr>
-      <w:r>
-        <w:t>3.1.x</w:t>
-      </w:r>
-    </w:p>
-    <w:p>
-      <w:pPr>
-        <w:pStyle w:val="ListParagraph"/>
-        <w:numPr>
-          <w:ilvl w:val="1"/>
-          <w:numId w:val="1"/>
-        </w:numPr>
-      </w:pPr>
-      <w:r>
-        <w:t>2.1.x</w:t>
-      </w:r>
-    </w:p>
-    <w:p>
-      <w:pPr>
-        <w:pStyle w:val="ListParagraph"/>
-        <w:numPr>
-          <w:ilvl w:val="1"/>
-          <w:numId w:val="1"/>
-        </w:numPr>
-      </w:pPr>
-      <w:r>
-        <w:t>1.1.x</w:t>
-      </w:r>
-    </w:p>
-    <w:p>
-      <w:pPr>
-        <w:pStyle w:val="ListParagraph"/>
-        <w:numPr>
-          <w:ilvl w:val="0"/>
-          <w:numId w:val="1"/>
-        </w:numPr>
-      </w:pPr>
-      <w:r>
-        <w:t>Adapter Hardware Version</w:t>
-      </w:r>
-    </w:p>
-    <w:p>
-      <w:pPr>
-        <w:pStyle w:val="ListParagraph"/>
-        <w:numPr>
-          <w:ilvl w:val="1"/>
-          <w:numId w:val="1"/>
-        </w:numPr>
-      </w:pPr>
-      <w:r>
-        <w:t>9 Pin</w:t>
-      </w:r>
-    </w:p>
-    <w:p>
-      <w:pPr>
-        <w:pStyle w:val="ListParagraph"/>
-        <w:numPr>
-          <w:ilvl w:val="1"/>
-          <w:numId w:val="1"/>
-        </w:numPr>
-      </w:pPr>
-      <w:r>
-        <w:t>6 Pin</w:t>
-      </w:r>
-    </w:p>
-    <w:p>
-      <w:pPr>
-        <w:pStyle w:val="ListParagraph"/>
-        <w:numPr>
-          <w:ilvl w:val="1"/>
-          <w:numId w:val="1"/>
-        </w:numPr>
-      </w:pPr>
-      <w:r>
-        <w:t>Both</w:t>
-      </w:r>
-    </w:p>
-    <w:p>
-      <w:pPr>
-        <w:pStyle w:val="ListParagraph"/>
-        <w:numPr>
-          <w:ilvl w:val="0"/>
-          <w:numId w:val="1"/>
-        </w:numPr>
-      </w:pPr>
-      <w:r>
-        <w:t>Truck/Vehicle Info</w:t>
-      </w:r>
-      <w:r>
-        <w:t xml:space="preserve"> (list specific if</w:t>
-      </w:r>
-      <w:r>
-        <w:t xml:space="preserve"> applicable)</w:t>
-      </w:r>
-    </w:p>
-    <w:p>
-      <w:pPr>
-        <w:pStyle w:val="ListParagraph"/>
-        <w:numPr>
-          <w:ilvl w:val="1"/>
-          <w:numId w:val="1"/>
-        </w:numPr>
-      </w:pPr>
-      <w:r>
-        <w:t>Year</w:t>
-      </w:r>
-    </w:p>
-    <w:p>
-      <w:pPr>
-        <w:pStyle w:val="ListParagraph"/>
-        <w:numPr>
-          <w:ilvl w:val="1"/>
-          <w:numId w:val="1"/>
-        </w:numPr>
-      </w:pPr>
-      <w:r>
-        <w:t>Make</w:t>
-      </w:r>
-    </w:p>
-    <w:p>
-      <w:pPr>
-        <w:pStyle w:val="ListParagraph"/>
-        <w:numPr>
-          <w:ilvl w:val="1"/>
-          <w:numId w:val="1"/>
-        </w:numPr>
-      </w:pPr>
-      <w:r>
-        <w:t>Model</w:t>
-      </w:r>
-    </w:p>
-    <w:p>
-      <w:pPr>
-        <w:pStyle w:val="ListParagraph"/>
-        <w:numPr>
-          <w:ilvl w:val="1"/>
-          <w:numId w:val="1"/>
-        </w:numPr>
-      </w:pPr>
-      <w:r>
-        <w:t>VIN (if available)</w:t>
-      </w:r>
-    </w:p>
-    <w:p>
-      <w:pPr>
-        <w:pStyle w:val="ListParagraph"/>
-        <w:numPr>
-          <w:ilvl w:val="0"/>
-          <w:numId w:val="1"/>
-        </w:numPr>
-      </w:pPr>
-      <w:r>
-        <w:t>Log File</w:t>
-      </w:r>
-    </w:p>
-    <w:p>
-      <w:pPr>
-        <w:pStyle w:val="ListParagraph"/>
-        <w:numPr>
-          <w:ilvl w:val="1"/>
-          <w:numId w:val="1"/>
-        </w:numPr>
-      </w:pPr>
-      <w:r>
-        <w:t xml:space="preserve">A log file of the </w:t>
-      </w:r>
-      <w:r>
-        <w:t xml:space="preserve">API </w:t>
-      </w:r>
-      <w:r>
-        <w:t xml:space="preserve">and Adapter </w:t>
-      </w:r>
-      <w:r>
-        <w:t>messages</w:t>
-      </w:r>
-      <w:r>
-        <w:t xml:space="preserve"> is crucial to helping determine the cause of the issue.</w:t>
-      </w:r>
-    </w:p>
-    <w:p>
-      <w:pPr>
-        <w:pStyle w:val="ListParagraph"/>
-        <w:numPr>
-          <w:ilvl w:val="0"/>
-          <w:numId w:val="1"/>
-        </w:numPr>
-      </w:pPr>
-      <w:r>
-        <w:t>Detail Description</w:t>
-      </w:r>
-    </w:p>
-    <w:p>
-      <w:pPr>
-        <w:pStyle w:val="ListParagraph"/>
-        <w:numPr>
-          <w:ilvl w:val="1"/>
-          <w:numId w:val="1"/>
-        </w:numPr>
-      </w:pPr>
-      <w:r>
-        <w:t>Give a very detail description of the issue</w:t>
-      </w:r>
-      <w:r>
-        <w:t xml:space="preserve"> including timeline steps</w:t>
-      </w:r>
-      <w:r>
-        <w:t>. The more information that can be provided the better chance there is to discover the cause.</w:t>
-      </w:r>
-    </w:p>
-    <w:p>
-      <w:pPr>
-        <w:pStyle w:val="ListParagraph"/>
-        <w:numPr>
-          <w:ilvl w:val="0"/>
-          <w:numId w:val="1"/>
-        </w:numPr>
-      </w:pPr>
-      <w:r>
-        <w:t>Steps to Replicate</w:t>
-      </w:r>
-    </w:p>
-    <w:p>
-      <w:pPr>
-        <w:pStyle w:val="ListParagraph"/>
-        <w:numPr>
-          <w:ilvl w:val="1"/>
-          <w:numId w:val="1"/>
-        </w:numPr>
-      </w:pPr>
-      <w:r>
-        <w:t>Provide steps to replicate the issue so potential resolutions can be tested and verified. Include both simulator and real life replication</w:t>
-      </w:r>
-      <w:r>
-        <w:t xml:space="preserve"> steps</w:t>
-      </w:r>
-      <w:r>
-        <w:t>.</w:t>
-      </w:r>
-    </w:p>
-    <w:p>
-      <w:pPr>
-        <w:pStyle w:val="ListParagraph"/>
-        <w:numPr>
-          <w:ilvl w:val="0"/>
-          <w:numId w:val="1"/>
-        </w:numPr>
-      </w:pPr>
-      <w:r>
-        <w:t>Attempted Resolution</w:t>
-      </w:r>
-    </w:p>
-    <w:p>
-      <w:pPr>
-        <w:pStyle w:val="ListParagraph"/>
-        <w:numPr>
-          <w:ilvl w:val="1"/>
-          <w:numId w:val="1"/>
-        </w:numPr>
-      </w:pPr>
-      <w:r>
-        <w:t>Describe any attempts to resolve the issue, both successfully and unsuccessful</w:t>
-      </w:r>
-      <w:r>
-        <w:t>ly</w:t>
-      </w:r>
-      <w:r>
-        <w:t>.</w:t>
-      </w:r>
-    </w:p>
-    <w:p>
-      <w:pPr>
-        <w:pStyle w:val="ListParagraph"/>
-        <w:numPr>
-          <w:ilvl w:val="0"/>
-          <w:numId w:val="1"/>
-        </w:numPr>
-      </w:pPr>
-      <w:r>
-        <w:t>Workarounds</w:t>
-      </w:r>
-    </w:p>
-    <w:p>
-      <w:pPr>
-        <w:pStyle w:val="ListParagraph"/>
-        <w:numPr>
-          <w:ilvl w:val="1"/>
-          <w:numId w:val="1"/>
-        </w:numPr>
-      </w:pPr>
-      <w:r>
-        <w:t>Describe any workarounds that bypass the issue.</w:t>
-      </w:r>
     </w:p>
     <w:sectPr>
       <w:pgSz w:w="12240" w:h="15840"/>

</xml_diff>